<commit_message>
sesion 6 - Logging y error boundary
</commit_message>
<xml_diff>
--- a/sesion6/TAREA AC 6.2 - Capturas de funcionamiento.docx
+++ b/sesion6/TAREA AC 6.2 - Capturas de funcionamiento.docx
@@ -224,7 +224,208 @@
         </w:drawing>
       </w:r>
     </w:p>
-    <w:p/>
+    <w:p>
+      <w:pPr>
+        <w:jc w:val="center"/>
+      </w:pPr>
+    </w:p>
+    <w:p>
+      <w:pPr>
+        <w:jc w:val="center"/>
+      </w:pPr>
+    </w:p>
+    <w:p>
+      <w:pPr>
+        <w:jc w:val="center"/>
+      </w:pPr>
+    </w:p>
+    <w:p>
+      <w:pPr>
+        <w:jc w:val="center"/>
+      </w:pPr>
+    </w:p>
+    <w:p>
+      <w:pPr>
+        <w:jc w:val="center"/>
+      </w:pPr>
+    </w:p>
+    <w:p>
+      <w:pPr>
+        <w:jc w:val="center"/>
+      </w:pPr>
+    </w:p>
+    <w:p>
+      <w:pPr>
+        <w:jc w:val="center"/>
+      </w:pPr>
+    </w:p>
+    <w:p>
+      <w:pPr>
+        <w:pStyle w:val="Prrafodelista"/>
+        <w:numPr>
+          <w:ilvl w:val="0"/>
+          <w:numId w:val="1"/>
+        </w:numPr>
+      </w:pPr>
+      <w:proofErr w:type="spellStart"/>
+      <w:r>
+        <w:lastRenderedPageBreak/>
+        <w:t>Logging</w:t>
+      </w:r>
+      <w:proofErr w:type="spellEnd"/>
+    </w:p>
+    <w:p>
+      <w:pPr>
+        <w:jc w:val="center"/>
+      </w:pPr>
+      <w:r>
+        <w:drawing>
+          <wp:inline distT="0" distB="0" distL="0" distR="0" wp14:anchorId="095AEE64" wp14:editId="2D40AFEC">
+            <wp:extent cx="4743065" cy="2237839"/>
+            <wp:effectExtent l="19050" t="19050" r="19685" b="10160"/>
+            <wp:docPr id="106068829" name="Imagen 1" descr="Imagen que contiene Interfaz de usuario gráfica&#10;&#10;Descripción generada automáticamente"/>
+            <wp:cNvGraphicFramePr>
+              <a:graphicFrameLocks xmlns:a="http://schemas.openxmlformats.org/drawingml/2006/main" noChangeAspect="1"/>
+            </wp:cNvGraphicFramePr>
+            <a:graphic xmlns:a="http://schemas.openxmlformats.org/drawingml/2006/main">
+              <a:graphicData uri="http://schemas.openxmlformats.org/drawingml/2006/picture">
+                <pic:pic xmlns:pic="http://schemas.openxmlformats.org/drawingml/2006/picture">
+                  <pic:nvPicPr>
+                    <pic:cNvPr id="106068829" name="Imagen 1" descr="Imagen que contiene Interfaz de usuario gráfica&#10;&#10;Descripción generada automáticamente"/>
+                    <pic:cNvPicPr/>
+                  </pic:nvPicPr>
+                  <pic:blipFill rotWithShape="1">
+                    <a:blip r:embed="rId8"/>
+                    <a:srcRect t="2567" b="1"/>
+                    <a:stretch/>
+                  </pic:blipFill>
+                  <pic:spPr bwMode="auto">
+                    <a:xfrm>
+                      <a:off x="0" y="0"/>
+                      <a:ext cx="4755278" cy="2243601"/>
+                    </a:xfrm>
+                    <a:prstGeom prst="rect">
+                      <a:avLst/>
+                    </a:prstGeom>
+                    <a:ln w="9525" cap="flat" cmpd="sng" algn="ctr">
+                      <a:solidFill>
+                        <a:sysClr val="window" lastClr="FFFFFF">
+                          <a:lumMod val="75000"/>
+                        </a:sysClr>
+                      </a:solidFill>
+                      <a:prstDash val="solid"/>
+                      <a:round/>
+                      <a:headEnd type="none" w="med" len="med"/>
+                      <a:tailEnd type="none" w="med" len="med"/>
+                      <a:extLst>
+                        <a:ext uri="{C807C97D-BFC1-408E-A445-0C87EB9F89A2}">
+                          <ask:lineSketchStyleProps xmlns:ask="http://schemas.microsoft.com/office/drawing/2018/sketchyshapes" sd="0">
+                            <a:custGeom>
+                              <a:avLst/>
+                              <a:gdLst/>
+                              <a:ahLst/>
+                              <a:cxnLst/>
+                              <a:rect l="0" t="0" r="0" b="0"/>
+                              <a:pathLst/>
+                            </a:custGeom>
+                            <ask:type/>
+                          </ask:lineSketchStyleProps>
+                        </a:ext>
+                      </a:extLst>
+                    </a:ln>
+                    <a:extLst>
+                      <a:ext uri="{53640926-AAD7-44D8-BBD7-CCE9431645EC}">
+                        <a14:shadowObscured xmlns:a14="http://schemas.microsoft.com/office/drawing/2010/main"/>
+                      </a:ext>
+                    </a:extLst>
+                  </pic:spPr>
+                </pic:pic>
+              </a:graphicData>
+            </a:graphic>
+          </wp:inline>
+        </w:drawing>
+      </w:r>
+    </w:p>
+    <w:p>
+      <w:pPr>
+        <w:pStyle w:val="Prrafodelista"/>
+        <w:numPr>
+          <w:ilvl w:val="0"/>
+          <w:numId w:val="1"/>
+        </w:numPr>
+      </w:pPr>
+      <w:r>
+        <w:t xml:space="preserve">Error </w:t>
+      </w:r>
+      <w:proofErr w:type="spellStart"/>
+      <w:r>
+        <w:t>Boundary</w:t>
+      </w:r>
+      <w:proofErr w:type="spellEnd"/>
+    </w:p>
+    <w:p>
+      <w:r>
+        <w:drawing>
+          <wp:inline distT="0" distB="0" distL="0" distR="0" wp14:anchorId="068D4945" wp14:editId="52D4C90B">
+            <wp:extent cx="5400040" cy="3253740"/>
+            <wp:effectExtent l="19050" t="19050" r="10160" b="22860"/>
+            <wp:docPr id="926527312" name="Imagen 1" descr="Sitio web&#10;&#10;Descripción generada automáticamente con confianza media"/>
+            <wp:cNvGraphicFramePr>
+              <a:graphicFrameLocks xmlns:a="http://schemas.openxmlformats.org/drawingml/2006/main" noChangeAspect="1"/>
+            </wp:cNvGraphicFramePr>
+            <a:graphic xmlns:a="http://schemas.openxmlformats.org/drawingml/2006/main">
+              <a:graphicData uri="http://schemas.openxmlformats.org/drawingml/2006/picture">
+                <pic:pic xmlns:pic="http://schemas.openxmlformats.org/drawingml/2006/picture">
+                  <pic:nvPicPr>
+                    <pic:cNvPr id="926527312" name="Imagen 1" descr="Sitio web&#10;&#10;Descripción generada automáticamente con confianza media"/>
+                    <pic:cNvPicPr/>
+                  </pic:nvPicPr>
+                  <pic:blipFill>
+                    <a:blip r:embed="rId9"/>
+                    <a:stretch>
+                      <a:fillRect/>
+                    </a:stretch>
+                  </pic:blipFill>
+                  <pic:spPr>
+                    <a:xfrm>
+                      <a:off x="0" y="0"/>
+                      <a:ext cx="5400040" cy="3253740"/>
+                    </a:xfrm>
+                    <a:prstGeom prst="rect">
+                      <a:avLst/>
+                    </a:prstGeom>
+                    <a:ln>
+                      <a:solidFill>
+                        <a:schemeClr val="bg1">
+                          <a:lumMod val="75000"/>
+                        </a:schemeClr>
+                      </a:solidFill>
+                    </a:ln>
+                  </pic:spPr>
+                </pic:pic>
+              </a:graphicData>
+            </a:graphic>
+          </wp:inline>
+        </w:drawing>
+      </w:r>
+    </w:p>
+    <w:p>
+      <w:pPr>
+        <w:pStyle w:val="Prrafodelista"/>
+        <w:numPr>
+          <w:ilvl w:val="0"/>
+          <w:numId w:val="1"/>
+        </w:numPr>
+      </w:pPr>
+      <w:r>
+        <w:t>Retroalimentación</w:t>
+      </w:r>
+    </w:p>
+    <w:p>
+      <w:pPr>
+        <w:ind w:left="360"/>
+      </w:pPr>
+    </w:p>
     <w:sectPr>
       <w:pgSz w:w="11906" w:h="16838"/>
       <w:pgMar w:top="1417" w:right="1701" w:bottom="1417" w:left="1701" w:header="708" w:footer="708" w:gutter="0"/>

</xml_diff>